<commit_message>
Se agrega catálogo de posibles causas.
</commit_message>
<xml_diff>
--- a/storage/oficios/FormatoDenuncia1.docx
+++ b/storage/oficios/FormatoDenuncia1.docx
@@ -714,7 +714,7 @@
                 <w:sz w:val="24"/>
                 <w:szCs w:val="24"/>
               </w:rPr>
-              <w:t>SIN INFORMACION #S/N S/N, COLONIA SIN INFORMACION, SIN INFORMACION, AGUASCALIENTES</w:t>
+              <w:t>SIN INFORMACION #S/N, COLONIA SIN INFORMACION, SIN INFORMACION, AGUASCALIENTES</w:t>
             </w:r>
           </w:p>
         </w:tc>
@@ -1514,7 +1514,7 @@
                 <w:sz w:val="24"/>
                 <w:szCs w:val="24"/>
               </w:rPr>
-              <w:t>SIN INFORMACION #S/N S/N, COLONIA SIN INFORMACION, SIN INFORMACION, AGUASCALIENTES</w:t>
+              <w:t>SIN INFORMACION #S/N, COLONIA SIN INFORMACION, SIN INFORMACION, AGUASCALIENTES</w:t>
             </w:r>
             <w:r>
               <w:rPr>
@@ -1643,7 +1643,7 @@
                 <w:sz w:val="24"/>
                 <w:szCs w:val="24"/>
               </w:rPr>
-              <w:t>agua salada #2 3, COLONIA ACAJETE, ACAJETE, VERACRUZ</w:t>
+              <w:t>agua salada #2, COLONIA ACAJETE, ACAJETE, VERACRUZ</w:t>
             </w:r>
           </w:p>
         </w:tc>
@@ -1928,7 +1928,7 @@
                 <w:sz w:val="24"/>
                 <w:szCs w:val="24"/>
               </w:rPr>
-              <w:t>AV. AMERICAS #9 9, COLONIA RINCÓN SABROSO, CAMARON DE TEJEDA, VERACRUZ</w:t>
+              <w:t>AV. AMERICAS #9, COLONIA RINCÓN SABROSO, CAMARON DE TEJEDA, VERACRUZ</w:t>
             </w:r>
           </w:p>
         </w:tc>
@@ -3022,7 +3022,7 @@
                 <w:sz w:val="24"/>
                 <w:szCs w:val="24"/>
               </w:rPr>
-              <w:t>JVGGBJKVJKV #6 6, COLONIA TLICALCO, XOXOCOTLA, VERACRUZ</w:t>
+              <w:t>JVGGBJKVJKV #6, COLONIA TLICALCO, XOXOCOTLA, VERACRUZ</w:t>
             </w:r>
           </w:p>
         </w:tc>

</xml_diff>

<commit_message>
Generación de oficio de Investigación con Policía Ministerial.
</commit_message>
<xml_diff>
--- a/storage/oficios/FormatoDenuncia1.docx
+++ b/storage/oficios/FormatoDenuncia1.docx
@@ -240,7 +240,7 @@
                 <w:sz w:val="24"/>
                 <w:szCs w:val="24"/>
               </w:rPr>
-              <w:t>07/12/2017</w:t>
+              <w:t>13/12/2017</w:t>
             </w:r>
           </w:p>
         </w:tc>
@@ -429,7 +429,7 @@
                 <w:sz w:val="24"/>
                 <w:szCs w:val="24"/>
               </w:rPr>
-              <w:t>google  </w:t>
+              <w:t>CASA AMERICA  </w:t>
             </w:r>
           </w:p>
         </w:tc>
@@ -714,7 +714,7 @@
                 <w:sz w:val="24"/>
                 <w:szCs w:val="24"/>
               </w:rPr>
-              <w:t>SIN INFORMACION #S/N, COLONIA SIN INFORMACION, SIN INFORMACION, AGUASCALIENTES</w:t>
+              <w:t>ALEXANDER VON HUMBOLT #2, COLONIA ACAJETE, ACAJETE, VERACRUZ</w:t>
             </w:r>
           </w:p>
         </w:tc>
@@ -768,7 +768,7 @@
                 <w:sz w:val="24"/>
                 <w:szCs w:val="24"/>
               </w:rPr>
-              <w:t>NO</w:t>
+              <w:t>SI</w:t>
             </w:r>
           </w:p>
         </w:tc>
@@ -871,7 +871,7 @@
                 <w:sz w:val="24"/>
                 <w:szCs w:val="24"/>
               </w:rPr>
-              <w:t>sfkiubgfugfhsda</w:t>
+              <w:t>CASAAMERICA001</w:t>
             </w:r>
           </w:p>
         </w:tc>
@@ -1514,7 +1514,7 @@
                 <w:sz w:val="24"/>
                 <w:szCs w:val="24"/>
               </w:rPr>
-              <w:t>SIN INFORMACION #S/N, COLONIA SIN INFORMACION, SIN INFORMACION, AGUASCALIENTES</w:t>
+              <w:t>ALEXANDER VON HUMBOLT #2, COLONIA ACAJETE, ACAJETE, VERACRUZ</w:t>
             </w:r>
             <w:r>
               <w:rPr>
@@ -1643,7 +1643,7 @@
                 <w:sz w:val="24"/>
                 <w:szCs w:val="24"/>
               </w:rPr>
-              <w:t>agua salada #2, COLONIA ACAJETE, ACAJETE, VERACRUZ</w:t>
+              <w:t>ALEXANDER VON HUMBOLt #2, COLONIA ACAJETE, ACAJETE, VERACRUZ</w:t>
             </w:r>
           </w:p>
         </w:tc>
@@ -1696,7 +1696,7 @@
                 <w:sz w:val="24"/>
                 <w:szCs w:val="24"/>
               </w:rPr>
-              <w:t>google@gmail.com</w:t>
+              <w:t>sebastianlobato20@gmail.com</w:t>
             </w:r>
             <w:r>
               <w:rPr>
@@ -1772,7 +1772,7 @@
                 <w:sz w:val="24"/>
                 <w:szCs w:val="24"/>
               </w:rPr>
-              <w:t>123467890</w:t>
+              <w:t>123456789</w:t>
             </w:r>
           </w:p>
         </w:tc>
@@ -1819,7 +1819,7 @@
                 <w:sz w:val="24"/>
                 <w:szCs w:val="24"/>
               </w:rPr>
-              <w:t>13456789</w:t>
+              <w:t>123456789</w:t>
             </w:r>
           </w:p>
         </w:tc>
@@ -1928,7 +1928,7 @@
                 <w:sz w:val="24"/>
                 <w:szCs w:val="24"/>
               </w:rPr>
-              <w:t>AV. AMERICAS #9, COLONIA RINCÓN SABROSO, CAMARON DE TEJEDA, VERACRUZ</w:t>
+              <w:t>ALEXANDER VON HUMBOLT #1, COLONIA ACAJETE, ACAJETE, VERACRUZ</w:t>
             </w:r>
           </w:p>
         </w:tc>
@@ -1983,7 +1983,7 @@
                 <w:sz w:val="24"/>
                 <w:szCs w:val="24"/>
               </w:rPr>
-              <w:t>CERCA DEL PARQUE</w:t>
+              <w:t>CRISTAL</w:t>
             </w:r>
           </w:p>
         </w:tc>
@@ -2033,7 +2033,7 @@
                 <w:sz w:val="24"/>
                 <w:szCs w:val="24"/>
               </w:rPr>
-              <w:t>RINCÓN SABROSO</w:t>
+              <w:t>ACAJETE</w:t>
             </w:r>
           </w:p>
         </w:tc>
@@ -2088,7 +2088,7 @@
                 <w:sz w:val="24"/>
                 <w:szCs w:val="24"/>
               </w:rPr>
-              <w:t>08/12/2017 14:18:00</w:t>
+              <w:t>13/12/2017 21:59:00</w:t>
             </w:r>
           </w:p>
         </w:tc>
@@ -2142,7 +2142,7 @@
                 <w:sz w:val="24"/>
                 <w:szCs w:val="24"/>
               </w:rPr>
-              <w:t>SALVADOR DIAZ MIRON</w:t>
+              <w:t>ASDFGHJKLÑ</w:t>
             </w:r>
           </w:p>
         </w:tc>
@@ -2193,7 +2193,7 @@
                 <w:sz w:val="24"/>
                 <w:szCs w:val="24"/>
               </w:rPr>
-              <w:t>BENITO JUAREZ</w:t>
+              <w:t>QWERTYUIOP</w:t>
             </w:r>
           </w:p>
         </w:tc>
@@ -2534,7 +2534,7 @@
                 <w:sz w:val="24"/>
                 <w:szCs w:val="24"/>
               </w:rPr>
-              <w:t>VIOLENCIA FAMILIAR</w:t>
+              <w:t>ROBO A NEGOCIACIONES SIN VIOLENCIA</w:t>
             </w:r>
           </w:p>
         </w:tc>
@@ -2583,7 +2583,7 @@
                 <w:sz w:val="24"/>
                 <w:szCs w:val="24"/>
               </w:rPr>
-              <w:t>SI</w:t>
+              <w:t>NO</w:t>
             </w:r>
           </w:p>
         </w:tc>
@@ -2740,7 +2740,7 @@
                 <w:sz w:val="24"/>
                 <w:szCs w:val="24"/>
               </w:rPr>
-              <w:t>DOLOSO</w:t>
+              <w:t>CULPOSO</w:t>
             </w:r>
             <w:r>
               <w:rPr>
@@ -2919,7 +2919,7 @@
                 <w:sz w:val="24"/>
                 <w:szCs w:val="24"/>
               </w:rPr>
-              <w:t>COPPEL  </w:t>
+              <w:t>QUIEN RESULTE RESPONSABLE  </w:t>
             </w:r>
           </w:p>
         </w:tc>
@@ -3022,7 +3022,7 @@
                 <w:sz w:val="24"/>
                 <w:szCs w:val="24"/>
               </w:rPr>
-              <w:t>JVGGBJKVJKV #6, COLONIA TLICALCO, XOXOCOTLA, VERACRUZ</w:t>
+              <w:t>SIN INFORMACION #S/N, COLONIA SIN INFORMACION, SIN INFORMACION, SIN INFORMACION</w:t>
             </w:r>
           </w:p>
         </w:tc>
@@ -3125,7 +3125,7 @@
                 <w:sz w:val="24"/>
                 <w:szCs w:val="24"/>
               </w:rPr>
-              <w:t>${conoceAlDen}</w:t>
+              <w:t>NO</w:t>
             </w:r>
           </w:p>
         </w:tc>
@@ -3174,7 +3174,7 @@
                 <w:sz w:val="24"/>
                 <w:szCs w:val="24"/>
               </w:rPr>
-              <w:t>NIMGUNA</w:t>
+              <w:t>SIN INFORMACION</w:t>
             </w:r>
             <w:r>
               <w:rPr>
@@ -3948,7 +3948,7 @@
                 <w:sz w:val="24"/>
                 <w:szCs w:val="24"/>
               </w:rPr>
-              <w:t>Se llevaron mi nueva versión de android</w:t>
+              <w:t>ENTRARON A MI TIENDA A LAS 2 DE LA MADRUGADA Y SE LLEVARON TODITO.</w:t>
             </w:r>
           </w:p>
           <w:p>
@@ -4060,7 +4060,7 @@
                 <w:sz w:val="24"/>
                 <w:szCs w:val="24"/>
               </w:rPr>
-              <w:t>LIC. NAIN LOBATO GARCíA</w:t>
+              <w:t>LIC. NAIN LOBATO GARCÍA</w:t>
             </w:r>
           </w:p>
           <w:p>

</xml_diff>